<commit_message>
Front End MVVM Pattern aufbau
</commit_message>
<xml_diff>
--- a/docs/Dokumentation.docx
+++ b/docs/Dokumentation.docx
@@ -24,7 +24,7 @@
             <mc:AlternateContent>
               <mc:Choice Requires="wpg">
                 <w:drawing>
-                  <wp:anchor distT="0" distB="0" distL="114300" distR="114300" simplePos="0" relativeHeight="251655168" behindDoc="1" locked="0" layoutInCell="1" allowOverlap="1" wp14:anchorId="6C7AB96B" wp14:editId="4456F158">
+                  <wp:anchor distT="0" distB="0" distL="114300" distR="114300" simplePos="0" relativeHeight="251654144" behindDoc="1" locked="0" layoutInCell="1" allowOverlap="1" wp14:anchorId="6C7AB96B" wp14:editId="35303DF4">
                     <wp:simplePos x="0" y="0"/>
                     <wp:positionH relativeFrom="page">
                       <wp:align>center</wp:align>
@@ -302,7 +302,7 @@
               </mc:Choice>
               <mc:Fallback>
                 <w:pict>
-                  <v:group w14:anchorId="6C7AB96B" id="Group 193" o:spid="_x0000_s1026" style="position:absolute;margin-left:0;margin-top:0;width:540.55pt;height:718.4pt;z-index:-251661312;mso-width-percent:882;mso-height-percent:909;mso-position-horizontal:center;mso-position-horizontal-relative:page;mso-position-vertical:center;mso-position-vertical-relative:page;mso-width-percent:882;mso-height-percent:909" coordsize="68648,91235" o:gfxdata="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">
+                  <v:group w14:anchorId="6C7AB96B" id="Group 193" o:spid="_x0000_s1026" style="position:absolute;margin-left:0;margin-top:0;width:540.55pt;height:718.4pt;z-index:-251662336;mso-width-percent:882;mso-height-percent:909;mso-position-horizontal:center;mso-position-horizontal-relative:page;mso-position-vertical:center;mso-position-vertical-relative:page;mso-width-percent:882;mso-height-percent:909" coordsize="68648,91235" o:gfxdata="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">
                     <v:rect id="Rectangle 194" o:spid="_x0000_s1027" style="position:absolute;width:68580;height:13716;visibility:visible;mso-wrap-style:square;v-text-anchor:middle" o:gfxdata="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" fillcolor="#4472c4 [3204]" stroked="f" strokeweight="1pt"/>
                     <v:rect id="Rectangle 195" o:spid="_x0000_s1028" style="position:absolute;top:40943;width:68580;height:50292;visibility:visible;mso-wrap-style:square;v-text-anchor:bottom" o:gfxdata="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" fillcolor="#4472c4 [3204]" stroked="f" strokeweight="1pt">
                       <v:textbox inset="36pt,57.6pt,36pt,36pt">
@@ -2717,7 +2717,6 @@
         </w:rPr>
       </w:pPr>
       <w:proofErr w:type="spellStart"/>
-      <w:proofErr w:type="gramStart"/>
       <w:r>
         <w:rPr>
           <w:lang w:val="en-US"/>
@@ -2725,7 +2724,6 @@
         <w:t>Microsoft.AspNetCore.App</w:t>
       </w:r>
       <w:proofErr w:type="spellEnd"/>
-      <w:proofErr w:type="gramEnd"/>
       <w:r>
         <w:rPr>
           <w:lang w:val="en-US"/>
@@ -2751,7 +2749,6 @@
         </w:rPr>
       </w:pPr>
       <w:proofErr w:type="spellStart"/>
-      <w:proofErr w:type="gramStart"/>
       <w:r>
         <w:rPr>
           <w:lang w:val="en-US"/>
@@ -2759,7 +2756,6 @@
         <w:t>Microsoft.NETCore.App</w:t>
       </w:r>
       <w:proofErr w:type="spellEnd"/>
-      <w:proofErr w:type="gramEnd"/>
       <w:r>
         <w:rPr>
           <w:lang w:val="en-US"/>
@@ -2993,21 +2989,7 @@
         <w:rPr>
           <w:lang w:val="de-DE"/>
         </w:rPr>
-        <w:t xml:space="preserve"> Die Informationen über die .NET </w:t>
-      </w:r>
-      <w:proofErr w:type="gramStart"/>
-      <w:r>
-        <w:rPr>
-          <w:lang w:val="de-DE"/>
-        </w:rPr>
-        <w:t>MAUI Applikation</w:t>
-      </w:r>
-      <w:proofErr w:type="gramEnd"/>
-      <w:r>
-        <w:rPr>
-          <w:lang w:val="de-DE"/>
-        </w:rPr>
-        <w:t xml:space="preserve"> wurden aus dem erstem Modul Tag entnommen. Darunter auch </w:t>
+        <w:t xml:space="preserve"> Die Informationen über die .NET MAUI Applikation wurden aus dem erstem Modul Tag entnommen. Darunter auch </w:t>
       </w:r>
       <w:hyperlink r:id="rId10" w:history="1">
         <w:r>
@@ -3050,21 +3032,7 @@
         <w:rPr>
           <w:lang w:val="de-DE"/>
         </w:rPr>
-        <w:t xml:space="preserve"> auf ein </w:t>
-      </w:r>
-      <w:proofErr w:type="gramStart"/>
-      <w:r>
-        <w:rPr>
-          <w:lang w:val="de-DE"/>
-        </w:rPr>
-        <w:t>iOS Gerät</w:t>
-      </w:r>
-      <w:proofErr w:type="gramEnd"/>
-      <w:r>
-        <w:rPr>
-          <w:lang w:val="de-DE"/>
-        </w:rPr>
-        <w:t xml:space="preserve"> hochgeladen werden. Diese wird von der </w:t>
+        <w:t xml:space="preserve"> auf ein iOS Gerät hochgeladen werden. Diese wird von der </w:t>
       </w:r>
       <w:hyperlink r:id="rId12" w:history="1">
         <w:proofErr w:type="spellStart"/>
@@ -3256,7 +3224,7 @@
         <mc:AlternateContent>
           <mc:Choice Requires="wpg">
             <w:drawing>
-              <wp:anchor distT="0" distB="0" distL="114300" distR="114300" simplePos="0" relativeHeight="251659264" behindDoc="0" locked="0" layoutInCell="1" allowOverlap="1" wp14:anchorId="3A7EA5C6" wp14:editId="5675A4F8">
+              <wp:anchor distT="0" distB="0" distL="114300" distR="114300" simplePos="0" relativeHeight="251658240" behindDoc="0" locked="0" layoutInCell="1" allowOverlap="1" wp14:anchorId="3A7EA5C6" wp14:editId="16C59A14">
                 <wp:simplePos x="0" y="0"/>
                 <wp:positionH relativeFrom="column">
                   <wp:posOffset>0</wp:posOffset>
@@ -3401,7 +3369,7 @@
           </mc:Choice>
           <mc:Fallback>
             <w:pict>
-              <v:group w14:anchorId="3A7EA5C6" id="Group 3" o:spid="_x0000_s1030" style="position:absolute;margin-left:0;margin-top:16.2pt;width:185.2pt;height:257.5pt;z-index:251659264" coordsize="23520,32702" o:gfxdata="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">
+              <v:group w14:anchorId="3A7EA5C6" id="Group 3" o:spid="_x0000_s1030" style="position:absolute;margin-left:0;margin-top:16.2pt;width:185.2pt;height:257.5pt;z-index:251658240" coordsize="23520,32702" o:gfxdata="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">
                 <v:shapetype id="_x0000_t75" coordsize="21600,21600" o:spt="75" o:preferrelative="t" path="m@4@5l@4@11@9@11@9@5xe" filled="f" stroked="f">
                   <v:stroke joinstyle="miter"/>
                   <v:formulas>
@@ -3529,7 +3497,7 @@
         <mc:AlternateContent>
           <mc:Choice Requires="wpg">
             <w:drawing>
-              <wp:anchor distT="0" distB="0" distL="114300" distR="114300" simplePos="0" relativeHeight="251663360" behindDoc="0" locked="0" layoutInCell="1" allowOverlap="1" wp14:anchorId="43B815F6" wp14:editId="7A469C6D">
+              <wp:anchor distT="0" distB="0" distL="114300" distR="114300" simplePos="0" relativeHeight="251662336" behindDoc="0" locked="0" layoutInCell="1" allowOverlap="1" wp14:anchorId="43B815F6" wp14:editId="35B49BFA">
                 <wp:simplePos x="0" y="0"/>
                 <wp:positionH relativeFrom="column">
                   <wp:posOffset>0</wp:posOffset>
@@ -3677,7 +3645,7 @@
           </mc:Choice>
           <mc:Fallback>
             <w:pict>
-              <v:group w14:anchorId="43B815F6" id="Group 11" o:spid="_x0000_s1033" style="position:absolute;margin-left:0;margin-top:17pt;width:467.6pt;height:288.5pt;z-index:251663360" coordsize="59385,36639" o:gfxdata="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">
+              <v:group w14:anchorId="43B815F6" id="Group 11" o:spid="_x0000_s1033" style="position:absolute;margin-left:0;margin-top:17pt;width:467.6pt;height:288.5pt;z-index:251662336" coordsize="59385,36639" o:gfxdata="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">
                 <v:shape id="Picture 9" o:spid="_x0000_s1034" type="#_x0000_t75" style="position:absolute;width:59385;height:33407;visibility:visible;mso-wrap-style:square" o:gfxdata="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">
                   <v:imagedata r:id="rId17" o:title=""/>
                 </v:shape>
@@ -4006,7 +3974,7 @@
         <mc:AlternateContent>
           <mc:Choice Requires="wpg">
             <w:drawing>
-              <wp:anchor distT="0" distB="0" distL="114300" distR="114300" simplePos="0" relativeHeight="251667456" behindDoc="0" locked="0" layoutInCell="1" allowOverlap="1" wp14:anchorId="1CCF102E" wp14:editId="0FFE971F">
+              <wp:anchor distT="0" distB="0" distL="114300" distR="114300" simplePos="0" relativeHeight="251666432" behindDoc="0" locked="0" layoutInCell="1" allowOverlap="1" wp14:anchorId="1CCF102E" wp14:editId="6CD08DD3">
                 <wp:simplePos x="0" y="0"/>
                 <wp:positionH relativeFrom="margin">
                   <wp:align>left</wp:align>
@@ -4155,7 +4123,7 @@
           </mc:Choice>
           <mc:Fallback>
             <w:pict>
-              <v:group w14:anchorId="1CCF102E" id="Group 6" o:spid="_x0000_s1036" style="position:absolute;margin-left:0;margin-top:19.2pt;width:500.5pt;height:307.5pt;z-index:251667456;mso-position-horizontal:left;mso-position-horizontal-relative:margin;mso-width-relative:margin;mso-height-relative:margin" coordsize="56705,36639" o:gfxdata="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">
+              <v:group w14:anchorId="1CCF102E" id="Group 6" o:spid="_x0000_s1036" style="position:absolute;margin-left:0;margin-top:19.2pt;width:500.5pt;height:307.5pt;z-index:251666432;mso-position-horizontal:left;mso-position-horizontal-relative:margin;mso-width-relative:margin;mso-height-relative:margin" coordsize="56705,36639" o:gfxdata="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">
                 <v:shape id="Picture 4" o:spid="_x0000_s1037" type="#_x0000_t75" style="position:absolute;width:56705;height:31889;visibility:visible;mso-wrap-style:square" o:gfxdata="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">
                   <v:imagedata r:id="rId22" o:title=""/>
                 </v:shape>
@@ -4241,7 +4209,39 @@
         <w:rPr>
           <w:lang w:val="de-CH"/>
         </w:rPr>
-        <w:t>e Daten mit einem Globalen Filter Auslesen.</w:t>
+        <w:t xml:space="preserve">e </w:t>
+      </w:r>
+      <w:r>
+        <w:rPr>
+          <w:lang w:val="de-CH"/>
+        </w:rPr>
+        <w:t>Einträge</w:t>
+      </w:r>
+      <w:r>
+        <w:rPr>
+          <w:lang w:val="de-CH"/>
+        </w:rPr>
+        <w:t xml:space="preserve"> mit einem Globalen Filter Auslesen.</w:t>
+      </w:r>
+      <w:r>
+        <w:rPr>
+          <w:lang w:val="de-CH"/>
+        </w:rPr>
+        <w:t xml:space="preserve"> Das heisst, es muss nicht mehr bei jeder Abfrage auf die </w:t>
+      </w:r>
+      <w:proofErr w:type="spellStart"/>
+      <w:r>
+        <w:rPr>
+          <w:lang w:val="de-CH"/>
+        </w:rPr>
+        <w:t>Tenant</w:t>
+      </w:r>
+      <w:proofErr w:type="spellEnd"/>
+      <w:r>
+        <w:rPr>
+          <w:lang w:val="de-CH"/>
+        </w:rPr>
+        <w:t>-ID gesucht werden.</w:t>
       </w:r>
     </w:p>
     <w:p>
@@ -4347,14 +4347,12 @@
         </w:rPr>
         <w:t xml:space="preserve">Microsoft SQL Server 2019 sollte auf dem Ubuntu 20.04 installiert werden. Da es sich aber herausgestellt hat, </w:t>
       </w:r>
-      <w:proofErr w:type="spellStart"/>
-      <w:r>
-        <w:rPr>
-          <w:lang w:val="de-DE"/>
-        </w:rPr>
-        <w:t>das</w:t>
-      </w:r>
-      <w:proofErr w:type="spellEnd"/>
+      <w:r>
+        <w:rPr>
+          <w:lang w:val="de-DE"/>
+        </w:rPr>
+        <w:t>dass</w:t>
+      </w:r>
       <w:r>
         <w:rPr>
           <w:lang w:val="de-DE"/>
@@ -4483,6 +4481,7 @@
         <w:rPr>
           <w:lang w:val="de-DE"/>
         </w:rPr>
+        <w:lastRenderedPageBreak/>
         <w:t>4.2 Optionale Anforderungen</w:t>
       </w:r>
       <w:bookmarkEnd w:id="20"/>
@@ -4515,7 +4514,6 @@
         <w:rPr>
           <w:lang w:val="de-DE"/>
         </w:rPr>
-        <w:lastRenderedPageBreak/>
         <w:t>Speichern der Einträge in Backend Datenbank REST</w:t>
       </w:r>
     </w:p>
@@ -4602,34 +4600,26 @@
         <w:rPr>
           <w:lang w:val="de-DE"/>
         </w:rPr>
-        <w:t>4.3 Hackerschutz</w:t>
-      </w:r>
-    </w:p>
-    <w:p>
-      <w:pPr>
-        <w:rPr>
-          <w:lang w:val="de-DE"/>
-        </w:rPr>
-      </w:pPr>
-      <w:r>
-        <w:rPr>
-          <w:lang w:val="de-DE"/>
-        </w:rPr>
-        <w:t xml:space="preserve">Um es Hackern schwieriger zu machen, wurde sich dafür </w:t>
-      </w:r>
-      <w:proofErr w:type="gramStart"/>
-      <w:r>
-        <w:rPr>
-          <w:lang w:val="de-DE"/>
-        </w:rPr>
-        <w:t>Entschieden</w:t>
-      </w:r>
-      <w:proofErr w:type="gramEnd"/>
-      <w:r>
-        <w:rPr>
-          <w:lang w:val="de-DE"/>
-        </w:rPr>
-        <w:t>, dass es bei einer Dreimalig wiederholten falscher Eingabe des Passworts, das Login des Benutzers Blockiert wird.</w:t>
+        <w:t xml:space="preserve">4.3 </w:t>
+      </w:r>
+      <w:r>
+        <w:rPr>
+          <w:lang w:val="de-DE"/>
+        </w:rPr>
+        <w:t>Login Sperre</w:t>
+      </w:r>
+    </w:p>
+    <w:p>
+      <w:pPr>
+        <w:rPr>
+          <w:lang w:val="de-DE"/>
+        </w:rPr>
+      </w:pPr>
+      <w:r>
+        <w:rPr>
+          <w:lang w:val="de-DE"/>
+        </w:rPr>
+        <w:t>Damit das Login eines Benutzers nicht unendlich ausprobiert werden kann, wurde sich dafür entschieden, das Login nach drei Falschen Versuchen zu sperren.</w:t>
       </w:r>
     </w:p>
     <w:p>
@@ -5222,37 +5212,247 @@
       </w:pPr>
       <w:r>
         <w:rPr>
-          <w:lang w:val="de-DE"/>
-        </w:rPr>
-        <w:t xml:space="preserve">Hier ist ein Testprotokoll </w:t>
-      </w:r>
-      <w:proofErr w:type="gramStart"/>
-      <w:r>
-        <w:rPr>
-          <w:lang w:val="de-DE"/>
-        </w:rPr>
-        <w:t>vom Release</w:t>
-      </w:r>
-      <w:proofErr w:type="gramEnd"/>
-      <w:r>
-        <w:rPr>
-          <w:lang w:val="de-DE"/>
-        </w:rPr>
-        <w:t xml:space="preserve"> …:</w:t>
-      </w:r>
-    </w:p>
-    <w:p>
-      <w:pPr>
-        <w:rPr>
-          <w:lang w:val="de-DE"/>
-        </w:rPr>
-      </w:pPr>
-      <w:r>
-        <w:rPr>
-          <w:lang w:val="de-DE"/>
-        </w:rPr>
-        <w:t>BILD</w:t>
-      </w:r>
+          <w:noProof/>
+          <w:lang w:val="de-DE"/>
+        </w:rPr>
+        <mc:AlternateContent>
+          <mc:Choice Requires="wpg">
+            <w:drawing>
+              <wp:anchor distT="0" distB="0" distL="114300" distR="114300" simplePos="0" relativeHeight="251670528" behindDoc="0" locked="0" layoutInCell="1" allowOverlap="1" wp14:anchorId="60B4C5E8" wp14:editId="5EFB6CD9">
+                <wp:simplePos x="0" y="0"/>
+                <wp:positionH relativeFrom="column">
+                  <wp:posOffset>0</wp:posOffset>
+                </wp:positionH>
+                <wp:positionV relativeFrom="paragraph">
+                  <wp:posOffset>285000</wp:posOffset>
+                </wp:positionV>
+                <wp:extent cx="5943600" cy="3522345"/>
+                <wp:effectExtent l="0" t="0" r="0" b="1905"/>
+                <wp:wrapTopAndBottom/>
+                <wp:docPr id="12" name="Group 12"/>
+                <wp:cNvGraphicFramePr/>
+                <a:graphic xmlns:a="http://schemas.openxmlformats.org/drawingml/2006/main">
+                  <a:graphicData uri="http://schemas.microsoft.com/office/word/2010/wordprocessingGroup">
+                    <wpg:wgp>
+                      <wpg:cNvGrpSpPr/>
+                      <wpg:grpSpPr>
+                        <a:xfrm>
+                          <a:off x="0" y="0"/>
+                          <a:ext cx="5943600" cy="3522345"/>
+                          <a:chOff x="0" y="0"/>
+                          <a:chExt cx="5943600" cy="3522345"/>
+                        </a:xfrm>
+                      </wpg:grpSpPr>
+                      <pic:pic xmlns:pic="http://schemas.openxmlformats.org/drawingml/2006/picture">
+                        <pic:nvPicPr>
+                          <pic:cNvPr id="7" name="Picture 7"/>
+                          <pic:cNvPicPr>
+                            <a:picLocks noChangeAspect="1"/>
+                          </pic:cNvPicPr>
+                        </pic:nvPicPr>
+                        <pic:blipFill>
+                          <a:blip r:embed="rId24" cstate="print">
+                            <a:extLst>
+                              <a:ext uri="{28A0092B-C50C-407E-A947-70E740481C1C}">
+                                <a14:useLocalDpi xmlns:a14="http://schemas.microsoft.com/office/drawing/2010/main" val="0"/>
+                              </a:ext>
+                            </a:extLst>
+                          </a:blip>
+                          <a:srcRect/>
+                          <a:stretch>
+                            <a:fillRect/>
+                          </a:stretch>
+                        </pic:blipFill>
+                        <pic:spPr bwMode="auto">
+                          <a:xfrm>
+                            <a:off x="0" y="0"/>
+                            <a:ext cx="5943600" cy="3199130"/>
+                          </a:xfrm>
+                          <a:prstGeom prst="rect">
+                            <a:avLst/>
+                          </a:prstGeom>
+                          <a:noFill/>
+                          <a:ln>
+                            <a:noFill/>
+                          </a:ln>
+                        </pic:spPr>
+                      </pic:pic>
+                      <wps:wsp>
+                        <wps:cNvPr id="8" name="Text Box 8"/>
+                        <wps:cNvSpPr txBox="1"/>
+                        <wps:spPr>
+                          <a:xfrm>
+                            <a:off x="0" y="3255645"/>
+                            <a:ext cx="5943600" cy="266700"/>
+                          </a:xfrm>
+                          <a:prstGeom prst="rect">
+                            <a:avLst/>
+                          </a:prstGeom>
+                          <a:solidFill>
+                            <a:prstClr val="white"/>
+                          </a:solidFill>
+                          <a:ln>
+                            <a:noFill/>
+                          </a:ln>
+                        </wps:spPr>
+                        <wps:txbx>
+                          <w:txbxContent>
+                            <w:p>
+                              <w:pPr>
+                                <w:pStyle w:val="Caption"/>
+                                <w:rPr>
+                                  <w:noProof/>
+                                  <w:lang w:val="de-DE"/>
+                                </w:rPr>
+                              </w:pPr>
+                              <w:r>
+                                <w:rPr>
+                                  <w:noProof/>
+                                  <w:lang w:val="de-DE"/>
+                                </w:rPr>
+                                <w:fldChar w:fldCharType="begin"/>
+                              </w:r>
+                              <w:r>
+                                <w:rPr>
+                                  <w:noProof/>
+                                  <w:lang w:val="de-DE"/>
+                                </w:rPr>
+                                <w:instrText xml:space="preserve"> SEQ Abbildung \* ARABIC </w:instrText>
+                              </w:r>
+                              <w:r>
+                                <w:rPr>
+                                  <w:noProof/>
+                                  <w:lang w:val="de-DE"/>
+                                </w:rPr>
+                                <w:fldChar w:fldCharType="separate"/>
+                              </w:r>
+                              <w:r>
+                                <w:rPr>
+                                  <w:noProof/>
+                                  <w:lang w:val="de-DE"/>
+                                </w:rPr>
+                                <w:t>3</w:t>
+                              </w:r>
+                              <w:r>
+                                <w:rPr>
+                                  <w:noProof/>
+                                  <w:lang w:val="de-DE"/>
+                                </w:rPr>
+                                <w:fldChar w:fldCharType="end"/>
+                              </w:r>
+                              <w:r>
+                                <w:t xml:space="preserve"> </w:t>
+                              </w:r>
+                              <w:proofErr w:type="spellStart"/>
+                              <w:r>
+                                <w:t>Testprotokoll</w:t>
+                              </w:r>
+                              <w:proofErr w:type="spellEnd"/>
+                            </w:p>
+                          </w:txbxContent>
+                        </wps:txbx>
+                        <wps:bodyPr rot="0" spcFirstLastPara="0" vertOverflow="overflow" horzOverflow="overflow" vert="horz" wrap="square" lIns="0" tIns="0" rIns="0" bIns="0" numCol="1" spcCol="0" rtlCol="0" fromWordArt="0" anchor="t" anchorCtr="0" forceAA="0" compatLnSpc="1">
+                          <a:prstTxWarp prst="textNoShape">
+                            <a:avLst/>
+                          </a:prstTxWarp>
+                          <a:spAutoFit/>
+                        </wps:bodyPr>
+                      </wps:wsp>
+                    </wpg:wgp>
+                  </a:graphicData>
+                </a:graphic>
+              </wp:anchor>
+            </w:drawing>
+          </mc:Choice>
+          <mc:Fallback>
+            <w:pict>
+              <v:group w14:anchorId="60B4C5E8" id="Group 12" o:spid="_x0000_s1039" style="position:absolute;margin-left:0;margin-top:22.45pt;width:468pt;height:277.35pt;z-index:251670528" coordsize="59436,35223" o:gfxdata="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">
+                <v:shape id="Picture 7" o:spid="_x0000_s1040" type="#_x0000_t75" style="position:absolute;width:59436;height:31991;visibility:visible;mso-wrap-style:square" o:gfxdata="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">
+                  <v:imagedata r:id="rId25" o:title=""/>
+                </v:shape>
+                <v:shape id="Text Box 8" o:spid="_x0000_s1041" type="#_x0000_t202" style="position:absolute;top:32556;width:59436;height:2667;visibility:visible;mso-wrap-style:square;v-text-anchor:top" o:gfxdata="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" stroked="f">
+                  <v:textbox style="mso-fit-shape-to-text:t" inset="0,0,0,0">
+                    <w:txbxContent>
+                      <w:p>
+                        <w:pPr>
+                          <w:pStyle w:val="Caption"/>
+                          <w:rPr>
+                            <w:noProof/>
+                            <w:lang w:val="de-DE"/>
+                          </w:rPr>
+                        </w:pPr>
+                        <w:r>
+                          <w:rPr>
+                            <w:noProof/>
+                            <w:lang w:val="de-DE"/>
+                          </w:rPr>
+                          <w:fldChar w:fldCharType="begin"/>
+                        </w:r>
+                        <w:r>
+                          <w:rPr>
+                            <w:noProof/>
+                            <w:lang w:val="de-DE"/>
+                          </w:rPr>
+                          <w:instrText xml:space="preserve"> SEQ Abbildung \* ARABIC </w:instrText>
+                        </w:r>
+                        <w:r>
+                          <w:rPr>
+                            <w:noProof/>
+                            <w:lang w:val="de-DE"/>
+                          </w:rPr>
+                          <w:fldChar w:fldCharType="separate"/>
+                        </w:r>
+                        <w:r>
+                          <w:rPr>
+                            <w:noProof/>
+                            <w:lang w:val="de-DE"/>
+                          </w:rPr>
+                          <w:t>3</w:t>
+                        </w:r>
+                        <w:r>
+                          <w:rPr>
+                            <w:noProof/>
+                            <w:lang w:val="de-DE"/>
+                          </w:rPr>
+                          <w:fldChar w:fldCharType="end"/>
+                        </w:r>
+                        <w:r>
+                          <w:t xml:space="preserve"> </w:t>
+                        </w:r>
+                        <w:proofErr w:type="spellStart"/>
+                        <w:r>
+                          <w:t>Testprotokoll</w:t>
+                        </w:r>
+                        <w:proofErr w:type="spellEnd"/>
+                      </w:p>
+                    </w:txbxContent>
+                  </v:textbox>
+                </v:shape>
+                <w10:wrap type="topAndBottom"/>
+              </v:group>
+            </w:pict>
+          </mc:Fallback>
+        </mc:AlternateContent>
+      </w:r>
+      <w:r>
+        <w:rPr>
+          <w:lang w:val="de-DE"/>
+        </w:rPr>
+        <w:t>Hier ist</w:t>
+      </w:r>
+      <w:r>
+        <w:rPr>
+          <w:lang w:val="de-DE"/>
+        </w:rPr>
+        <w:t xml:space="preserve"> das Testprotokoll vom 04.03.2023:</w:t>
+      </w:r>
+    </w:p>
+    <w:p>
+      <w:pPr>
+        <w:rPr>
+          <w:lang w:val="de-DE"/>
+        </w:rPr>
+      </w:pPr>
     </w:p>
     <w:p>
       <w:pPr>
@@ -5292,8 +5492,8 @@
         </w:rPr>
         <w:t xml:space="preserve">Während dem Entwickeln der Web API, wurde lokal </w:t>
       </w:r>
-      <w:hyperlink r:id="rId24" w:history="1">
-        <w:hyperlink r:id="rId25" w:history="1">
+      <w:hyperlink r:id="rId26" w:history="1">
+        <w:hyperlink r:id="rId27" w:history="1">
           <w:r>
             <w:rPr>
               <w:rStyle w:val="Hyperlink"/>
@@ -5370,7 +5570,7 @@
         </w:rPr>
         <w:t xml:space="preserve">Um die Endpunkte zu testen, nachdem diese auf dem Ubuntu Server sind, wurde </w:t>
       </w:r>
-      <w:hyperlink r:id="rId26" w:history="1">
+      <w:hyperlink r:id="rId28" w:history="1">
         <w:r>
           <w:rPr>
             <w:rStyle w:val="Hyperlink"/>
@@ -5408,6 +5608,7 @@
         </w:numPr>
       </w:pPr>
       <w:r>
+        <w:lastRenderedPageBreak/>
         <w:t>Auswerten</w:t>
       </w:r>
     </w:p>
@@ -5507,7 +5708,7 @@
         </w:rPr>
         <w:fldChar w:fldCharType="separate"/>
       </w:r>
-      <w:hyperlink r:id="rId27" w:anchor="_Toc128755384" w:history="1">
+      <w:hyperlink r:id="rId29" w:anchor="_Toc128755384" w:history="1">
         <w:r>
           <w:rPr>
             <w:rStyle w:val="Hyperlink"/>
@@ -5583,7 +5784,7 @@
           <w:noProof/>
         </w:rPr>
       </w:pPr>
-      <w:hyperlink r:id="rId28" w:anchor="_Toc128755385" w:history="1">
+      <w:hyperlink r:id="rId30" w:anchor="_Toc128755385" w:history="1">
         <w:r>
           <w:rPr>
             <w:rStyle w:val="Hyperlink"/>
@@ -5971,7 +6172,7 @@
                 <w:lang w:val="en-US"/>
               </w:rPr>
             </w:pPr>
-            <w:hyperlink r:id="rId29" w:history="1">
+            <w:hyperlink r:id="rId31" w:history="1">
               <w:r>
                 <w:rPr>
                   <w:rStyle w:val="Hyperlink"/>
@@ -6024,7 +6225,7 @@
             <w:pPr>
               <w:cnfStyle w:val="000000000000" w:firstRow="0" w:lastRow="0" w:firstColumn="0" w:lastColumn="0" w:oddVBand="0" w:evenVBand="0" w:oddHBand="0" w:evenHBand="0" w:firstRowFirstColumn="0" w:firstRowLastColumn="0" w:lastRowFirstColumn="0" w:lastRowLastColumn="0"/>
             </w:pPr>
-            <w:hyperlink r:id="rId30" w:history="1">
+            <w:hyperlink r:id="rId32" w:history="1">
               <w:r>
                 <w:rPr>
                   <w:rStyle w:val="Hyperlink"/>
@@ -6074,7 +6275,7 @@
             <w:pPr>
               <w:cnfStyle w:val="000000100000" w:firstRow="0" w:lastRow="0" w:firstColumn="0" w:lastColumn="0" w:oddVBand="0" w:evenVBand="0" w:oddHBand="1" w:evenHBand="0" w:firstRowFirstColumn="0" w:firstRowLastColumn="0" w:lastRowFirstColumn="0" w:lastRowLastColumn="0"/>
             </w:pPr>
-            <w:hyperlink r:id="rId31" w:history="1">
+            <w:hyperlink r:id="rId33" w:history="1">
               <w:r>
                 <w:rPr>
                   <w:rStyle w:val="Hyperlink"/>
@@ -6137,7 +6338,7 @@
             <w:pPr>
               <w:cnfStyle w:val="000000000000" w:firstRow="0" w:lastRow="0" w:firstColumn="0" w:lastColumn="0" w:oddVBand="0" w:evenVBand="0" w:oddHBand="0" w:evenHBand="0" w:firstRowFirstColumn="0" w:firstRowLastColumn="0" w:lastRowFirstColumn="0" w:lastRowLastColumn="0"/>
             </w:pPr>
-            <w:hyperlink r:id="rId32" w:history="1">
+            <w:hyperlink r:id="rId34" w:history="1">
               <w:r>
                 <w:rPr>
                   <w:rStyle w:val="Hyperlink"/>
@@ -6216,7 +6417,7 @@
                 <w:lang w:val="en-US"/>
               </w:rPr>
             </w:pPr>
-            <w:hyperlink r:id="rId33" w:history="1">
+            <w:hyperlink r:id="rId35" w:history="1">
               <w:r>
                 <w:rPr>
                   <w:rStyle w:val="Hyperlink"/>
@@ -6277,7 +6478,7 @@
             <w:pPr>
               <w:cnfStyle w:val="000000000000" w:firstRow="0" w:lastRow="0" w:firstColumn="0" w:lastColumn="0" w:oddVBand="0" w:evenVBand="0" w:oddHBand="0" w:evenHBand="0" w:firstRowFirstColumn="0" w:firstRowLastColumn="0" w:lastRowFirstColumn="0" w:lastRowLastColumn="0"/>
             </w:pPr>
-            <w:hyperlink r:id="rId34" w:anchor="prerequisites" w:history="1">
+            <w:hyperlink r:id="rId36" w:anchor="prerequisites" w:history="1">
               <w:r>
                 <w:rPr>
                   <w:rStyle w:val="Hyperlink"/>
@@ -6361,7 +6562,7 @@
             <w:pPr>
               <w:cnfStyle w:val="000000100000" w:firstRow="0" w:lastRow="0" w:firstColumn="0" w:lastColumn="0" w:oddVBand="0" w:evenVBand="0" w:oddHBand="1" w:evenHBand="0" w:firstRowFirstColumn="0" w:firstRowLastColumn="0" w:lastRowFirstColumn="0" w:lastRowLastColumn="0"/>
             </w:pPr>
-            <w:hyperlink r:id="rId35" w:history="1">
+            <w:hyperlink r:id="rId37" w:history="1">
               <w:r>
                 <w:rPr>
                   <w:rStyle w:val="Hyperlink"/>
@@ -6414,7 +6615,7 @@
             <w:pPr>
               <w:cnfStyle w:val="000000000000" w:firstRow="0" w:lastRow="0" w:firstColumn="0" w:lastColumn="0" w:oddVBand="0" w:evenVBand="0" w:oddHBand="0" w:evenHBand="0" w:firstRowFirstColumn="0" w:firstRowLastColumn="0" w:lastRowFirstColumn="0" w:lastRowLastColumn="0"/>
             </w:pPr>
-            <w:hyperlink r:id="rId36" w:history="1">
+            <w:hyperlink r:id="rId38" w:history="1">
               <w:r>
                 <w:rPr>
                   <w:rStyle w:val="Hyperlink"/>
@@ -6476,7 +6677,7 @@
             <w:pPr>
               <w:cnfStyle w:val="000000100000" w:firstRow="0" w:lastRow="0" w:firstColumn="0" w:lastColumn="0" w:oddVBand="0" w:evenVBand="0" w:oddHBand="1" w:evenHBand="0" w:firstRowFirstColumn="0" w:firstRowLastColumn="0" w:lastRowFirstColumn="0" w:lastRowLastColumn="0"/>
             </w:pPr>
-            <w:hyperlink r:id="rId37" w:history="1">
+            <w:hyperlink r:id="rId39" w:history="1">
               <w:r>
                 <w:rPr>
                   <w:rStyle w:val="Hyperlink"/>
@@ -6517,16 +6718,8 @@
               <w:rPr>
                 <w:lang w:val="de-CH"/>
               </w:rPr>
-              <w:t xml:space="preserve"> Pipeline mit .NET </w:t>
-            </w:r>
-            <w:proofErr w:type="gramStart"/>
-            <w:r>
-              <w:rPr>
-                <w:lang w:val="de-CH"/>
-              </w:rPr>
-              <w:t>MAUI App</w:t>
-            </w:r>
-            <w:proofErr w:type="gramEnd"/>
+              <w:t xml:space="preserve"> Pipeline mit .NET MAUI App</w:t>
+            </w:r>
           </w:p>
         </w:tc>
         <w:tc>
@@ -6537,7 +6730,7 @@
             <w:pPr>
               <w:cnfStyle w:val="000000000000" w:firstRow="0" w:lastRow="0" w:firstColumn="0" w:lastColumn="0" w:oddVBand="0" w:evenVBand="0" w:oddHBand="0" w:evenHBand="0" w:firstRowFirstColumn="0" w:firstRowLastColumn="0" w:lastRowFirstColumn="0" w:lastRowLastColumn="0"/>
             </w:pPr>
-            <w:hyperlink r:id="rId38" w:history="1">
+            <w:hyperlink r:id="rId40" w:history="1">
               <w:r>
                 <w:rPr>
                   <w:rStyle w:val="Hyperlink"/>
@@ -6548,6 +6741,48 @@
           </w:p>
         </w:tc>
       </w:tr>
+      <w:tr>
+        <w:trPr>
+          <w:cnfStyle w:val="000000100000" w:firstRow="0" w:lastRow="0" w:firstColumn="0" w:lastColumn="0" w:oddVBand="0" w:evenVBand="0" w:oddHBand="1" w:evenHBand="0" w:firstRowFirstColumn="0" w:firstRowLastColumn="0" w:lastRowFirstColumn="0" w:lastRowLastColumn="0"/>
+        </w:trPr>
+        <w:tc>
+          <w:tcPr>
+            <w:cnfStyle w:val="001000000000" w:firstRow="0" w:lastRow="0" w:firstColumn="1" w:lastColumn="0" w:oddVBand="0" w:evenVBand="0" w:oddHBand="0" w:evenHBand="0" w:firstRowFirstColumn="0" w:firstRowLastColumn="0" w:lastRowFirstColumn="0" w:lastRowLastColumn="0"/>
+            <w:tcW w:w="4675" w:type="dxa"/>
+          </w:tcPr>
+          <w:p>
+            <w:pPr>
+              <w:rPr>
+                <w:lang w:val="de-CH"/>
+              </w:rPr>
+            </w:pPr>
+            <w:r>
+              <w:rPr>
+                <w:lang w:val="de-CH"/>
+              </w:rPr>
+              <w:t>Tabs in .NET MAUI</w:t>
+            </w:r>
+          </w:p>
+        </w:tc>
+        <w:tc>
+          <w:tcPr>
+            <w:tcW w:w="4675" w:type="dxa"/>
+          </w:tcPr>
+          <w:p>
+            <w:pPr>
+              <w:cnfStyle w:val="000000100000" w:firstRow="0" w:lastRow="0" w:firstColumn="0" w:lastColumn="0" w:oddVBand="0" w:evenVBand="0" w:oddHBand="1" w:evenHBand="0" w:firstRowFirstColumn="0" w:firstRowLastColumn="0" w:lastRowFirstColumn="0" w:lastRowLastColumn="0"/>
+            </w:pPr>
+            <w:hyperlink r:id="rId41" w:history="1">
+              <w:r>
+                <w:rPr>
+                  <w:rStyle w:val="Hyperlink"/>
+                </w:rPr>
+                <w:t>.NET MAUI Shell tabs - .NET MAUI | Microsoft Learn</w:t>
+              </w:r>
+            </w:hyperlink>
+          </w:p>
+        </w:tc>
+      </w:tr>
     </w:tbl>
     <w:p>
       <w:pPr>
@@ -6646,8 +6881,8 @@
       </w:pPr>
     </w:p>
     <w:sectPr>
-      <w:headerReference w:type="default" r:id="rId39"/>
-      <w:footerReference w:type="default" r:id="rId40"/>
+      <w:headerReference w:type="default" r:id="rId42"/>
+      <w:footerReference w:type="default" r:id="rId43"/>
       <w:pgSz w:w="12240" w:h="15840"/>
       <w:pgMar w:top="1440" w:right="1440" w:bottom="1440" w:left="1440" w:header="720" w:footer="720" w:gutter="0"/>
       <w:pgNumType w:start="0"/>

</xml_diff>